<commit_message>
ICSE.docx: Corrected table 1 design
</commit_message>
<xml_diff>
--- a/Documents/Papers/ICSE_2014/ICSE.docx
+++ b/Documents/Papers/ICSE_2014/ICSE.docx
@@ -6541,11 +6541,9 @@
       <w:r>
         <w:fldChar w:fldCharType="separate"/>
       </w:r>
-      <w:ins w:id="60" w:author="Kohwalter" w:date="2013-09-30T15:11:00Z">
-        <w:r>
-          <w:t xml:space="preserve">Table </w:t>
-        </w:r>
-      </w:ins>
+      <w:r>
+        <w:t xml:space="preserve">Table </w:t>
+      </w:r>
       <w:r>
         <w:rPr>
           <w:noProof/>
@@ -6561,14 +6559,14 @@
       <w:r>
         <w:t xml:space="preserve">illustrates the mean </w:t>
       </w:r>
-      <w:ins w:id="61" w:author="esteban clua" w:date="2013-09-29T18:48:00Z">
-        <w:del w:id="62" w:author="Kohwalter" w:date="2013-09-29T19:52:00Z">
+      <w:ins w:id="60" w:author="esteban clua" w:date="2013-09-29T18:48:00Z">
+        <w:del w:id="61" w:author="Kohwalter" w:date="2013-09-29T19:52:00Z">
           <w:r>
             <w:delText xml:space="preserve">of </w:delText>
           </w:r>
         </w:del>
       </w:ins>
-      <w:ins w:id="63" w:author="Kohwalter" w:date="2013-09-29T19:52:00Z">
+      <w:ins w:id="62" w:author="Kohwalter" w:date="2013-09-29T19:52:00Z">
         <w:r>
           <w:t xml:space="preserve">and </w:t>
         </w:r>
@@ -6586,42 +6584,38 @@
         <w:keepNext/>
         <w:framePr w:w="9778" w:hSpace="187" w:wrap="around" w:hAnchor="page" w:x="1211" w:yAlign="top"/>
       </w:pPr>
-      <w:bookmarkStart w:id="64" w:name="_Ref368318092"/>
-      <w:ins w:id="65" w:author="Kohwalter" w:date="2013-09-30T15:11:00Z">
-        <w:r>
-          <w:t xml:space="preserve">Table </w:t>
-        </w:r>
-        <w:r>
-          <w:fldChar w:fldCharType="begin"/>
-        </w:r>
-        <w:r>
-          <w:instrText xml:space="preserve"> SEQ Table \* ARABIC </w:instrText>
-        </w:r>
-        <w:r>
-          <w:fldChar w:fldCharType="separate"/>
-        </w:r>
-      </w:ins>
+      <w:bookmarkStart w:id="63" w:name="_Ref368318092"/>
+      <w:r>
+        <w:t xml:space="preserve">Table </w:t>
+      </w:r>
+      <w:r>
+        <w:fldChar w:fldCharType="begin"/>
+      </w:r>
+      <w:r>
+        <w:instrText xml:space="preserve"> SEQ Table \* ARABIC </w:instrText>
+      </w:r>
+      <w:r>
+        <w:fldChar w:fldCharType="separate"/>
+      </w:r>
       <w:r>
         <w:rPr>
           <w:noProof/>
         </w:rPr>
         <w:t>1</w:t>
       </w:r>
-      <w:ins w:id="66" w:author="Kohwalter" w:date="2013-09-30T15:11:00Z">
-        <w:r>
-          <w:fldChar w:fldCharType="end"/>
-        </w:r>
-        <w:bookmarkEnd w:id="64"/>
-        <w:r>
-          <w:t>:</w:t>
-        </w:r>
-        <w:r>
-          <w:t xml:space="preserve"> Mean and Standard Deviation for </w:t>
-        </w:r>
-        <w:r>
-          <w:t>each question</w:t>
-        </w:r>
-      </w:ins>
+      <w:r>
+        <w:fldChar w:fldCharType="end"/>
+      </w:r>
+      <w:bookmarkEnd w:id="63"/>
+      <w:r>
+        <w:t>:</w:t>
+      </w:r>
+      <w:r>
+        <w:t xml:space="preserve"> Mean and Standard Deviation for </w:t>
+      </w:r>
+      <w:r>
+        <w:t>each question</w:t>
+      </w:r>
     </w:p>
     <w:tbl>
       <w:tblPr>
@@ -6663,6 +6657,7 @@
               <w:bottom w:val="single" w:sz="18" w:space="0" w:color="4F81BD"/>
               <w:right w:val="single" w:sz="8" w:space="0" w:color="4F81BD"/>
             </w:tcBorders>
+            <w:vAlign w:val="center"/>
           </w:tcPr>
           <w:p>
             <w:pPr>
@@ -6686,6 +6681,7 @@
               <w:bottom w:val="single" w:sz="18" w:space="0" w:color="4F81BD"/>
               <w:right w:val="single" w:sz="8" w:space="0" w:color="4F81BD"/>
             </w:tcBorders>
+            <w:vAlign w:val="center"/>
           </w:tcPr>
           <w:p>
             <w:pPr>
@@ -6698,17 +6694,15 @@
                 <w:sz w:val="20"/>
               </w:rPr>
             </w:pPr>
-            <w:ins w:id="67" w:author="Kohwalter" w:date="2013-09-30T15:11:00Z">
-              <w:r>
-                <w:rPr>
-                  <w:rFonts w:ascii="Cambria" w:hAnsi="Cambria"/>
-                  <w:b/>
-                  <w:bCs/>
-                  <w:sz w:val="20"/>
-                </w:rPr>
-                <w:t>Q3</w:t>
-              </w:r>
-            </w:ins>
+            <w:r>
+              <w:rPr>
+                <w:rFonts w:ascii="Cambria" w:hAnsi="Cambria"/>
+                <w:b/>
+                <w:bCs/>
+                <w:sz w:val="20"/>
+              </w:rPr>
+              <w:t>Q3</w:t>
+            </w:r>
           </w:p>
         </w:tc>
         <w:tc>
@@ -6720,6 +6714,7 @@
               <w:bottom w:val="single" w:sz="18" w:space="0" w:color="4F81BD"/>
               <w:right w:val="single" w:sz="8" w:space="0" w:color="4F81BD"/>
             </w:tcBorders>
+            <w:vAlign w:val="center"/>
           </w:tcPr>
           <w:p>
             <w:pPr>
@@ -6732,17 +6727,15 @@
                 <w:sz w:val="20"/>
               </w:rPr>
             </w:pPr>
-            <w:ins w:id="68" w:author="Kohwalter" w:date="2013-09-30T15:11:00Z">
-              <w:r>
-                <w:rPr>
-                  <w:rFonts w:ascii="Cambria" w:hAnsi="Cambria"/>
-                  <w:b/>
-                  <w:bCs/>
-                  <w:sz w:val="20"/>
-                </w:rPr>
-                <w:t>Q4</w:t>
-              </w:r>
-            </w:ins>
+            <w:r>
+              <w:rPr>
+                <w:rFonts w:ascii="Cambria" w:hAnsi="Cambria"/>
+                <w:b/>
+                <w:bCs/>
+                <w:sz w:val="20"/>
+              </w:rPr>
+              <w:t>Q4</w:t>
+            </w:r>
           </w:p>
         </w:tc>
         <w:tc>
@@ -6754,6 +6747,7 @@
               <w:bottom w:val="single" w:sz="18" w:space="0" w:color="4F81BD"/>
               <w:right w:val="single" w:sz="8" w:space="0" w:color="4F81BD"/>
             </w:tcBorders>
+            <w:vAlign w:val="center"/>
           </w:tcPr>
           <w:p>
             <w:pPr>
@@ -6766,17 +6760,15 @@
                 <w:sz w:val="20"/>
               </w:rPr>
             </w:pPr>
-            <w:ins w:id="69" w:author="Kohwalter" w:date="2013-09-30T15:11:00Z">
-              <w:r>
-                <w:rPr>
-                  <w:rFonts w:ascii="Cambria" w:hAnsi="Cambria"/>
-                  <w:b/>
-                  <w:bCs/>
-                  <w:sz w:val="20"/>
-                </w:rPr>
-                <w:t>Q5</w:t>
-              </w:r>
-            </w:ins>
+            <w:r>
+              <w:rPr>
+                <w:rFonts w:ascii="Cambria" w:hAnsi="Cambria"/>
+                <w:b/>
+                <w:bCs/>
+                <w:sz w:val="20"/>
+              </w:rPr>
+              <w:t>Q5</w:t>
+            </w:r>
           </w:p>
         </w:tc>
         <w:tc>
@@ -6788,6 +6780,7 @@
               <w:bottom w:val="single" w:sz="18" w:space="0" w:color="4F81BD"/>
               <w:right w:val="single" w:sz="8" w:space="0" w:color="4F81BD"/>
             </w:tcBorders>
+            <w:vAlign w:val="center"/>
           </w:tcPr>
           <w:p>
             <w:pPr>
@@ -6800,17 +6793,15 @@
                 <w:sz w:val="20"/>
               </w:rPr>
             </w:pPr>
-            <w:ins w:id="70" w:author="Kohwalter" w:date="2013-09-30T15:11:00Z">
-              <w:r>
-                <w:rPr>
-                  <w:rFonts w:ascii="Cambria" w:hAnsi="Cambria"/>
-                  <w:b/>
-                  <w:bCs/>
-                  <w:sz w:val="20"/>
-                </w:rPr>
-                <w:t>Q6</w:t>
-              </w:r>
-            </w:ins>
+            <w:r>
+              <w:rPr>
+                <w:rFonts w:ascii="Cambria" w:hAnsi="Cambria"/>
+                <w:b/>
+                <w:bCs/>
+                <w:sz w:val="20"/>
+              </w:rPr>
+              <w:t>Q6</w:t>
+            </w:r>
           </w:p>
         </w:tc>
         <w:tc>
@@ -6822,6 +6813,7 @@
               <w:bottom w:val="single" w:sz="18" w:space="0" w:color="4F81BD"/>
               <w:right w:val="single" w:sz="8" w:space="0" w:color="4F81BD"/>
             </w:tcBorders>
+            <w:vAlign w:val="center"/>
           </w:tcPr>
           <w:p>
             <w:pPr>
@@ -6834,17 +6826,15 @@
                 <w:sz w:val="20"/>
               </w:rPr>
             </w:pPr>
-            <w:ins w:id="71" w:author="Kohwalter" w:date="2013-09-30T15:11:00Z">
-              <w:r>
-                <w:rPr>
-                  <w:rFonts w:ascii="Cambria" w:hAnsi="Cambria"/>
-                  <w:b/>
-                  <w:bCs/>
-                  <w:sz w:val="20"/>
-                </w:rPr>
-                <w:t>Q7</w:t>
-              </w:r>
-            </w:ins>
+            <w:r>
+              <w:rPr>
+                <w:rFonts w:ascii="Cambria" w:hAnsi="Cambria"/>
+                <w:b/>
+                <w:bCs/>
+                <w:sz w:val="20"/>
+              </w:rPr>
+              <w:t>Q7</w:t>
+            </w:r>
           </w:p>
         </w:tc>
         <w:tc>
@@ -6856,6 +6846,7 @@
               <w:bottom w:val="single" w:sz="18" w:space="0" w:color="4F81BD"/>
               <w:right w:val="single" w:sz="8" w:space="0" w:color="4F81BD"/>
             </w:tcBorders>
+            <w:vAlign w:val="center"/>
           </w:tcPr>
           <w:p>
             <w:pPr>
@@ -6868,17 +6859,15 @@
                 <w:sz w:val="20"/>
               </w:rPr>
             </w:pPr>
-            <w:ins w:id="72" w:author="Kohwalter" w:date="2013-09-30T15:11:00Z">
-              <w:r>
-                <w:rPr>
-                  <w:rFonts w:ascii="Cambria" w:hAnsi="Cambria"/>
-                  <w:b/>
-                  <w:bCs/>
-                  <w:sz w:val="20"/>
-                </w:rPr>
-                <w:t>Q8</w:t>
-              </w:r>
-            </w:ins>
+            <w:r>
+              <w:rPr>
+                <w:rFonts w:ascii="Cambria" w:hAnsi="Cambria"/>
+                <w:b/>
+                <w:bCs/>
+                <w:sz w:val="20"/>
+              </w:rPr>
+              <w:t>Q8</w:t>
+            </w:r>
           </w:p>
         </w:tc>
         <w:tc>
@@ -6890,6 +6879,7 @@
               <w:bottom w:val="single" w:sz="18" w:space="0" w:color="4F81BD"/>
               <w:right w:val="single" w:sz="8" w:space="0" w:color="4F81BD"/>
             </w:tcBorders>
+            <w:vAlign w:val="center"/>
           </w:tcPr>
           <w:p>
             <w:pPr>
@@ -6902,17 +6892,15 @@
                 <w:sz w:val="20"/>
               </w:rPr>
             </w:pPr>
-            <w:ins w:id="73" w:author="Kohwalter" w:date="2013-09-30T15:11:00Z">
-              <w:r>
-                <w:rPr>
-                  <w:rFonts w:ascii="Cambria" w:hAnsi="Cambria"/>
-                  <w:b/>
-                  <w:bCs/>
-                  <w:sz w:val="20"/>
-                </w:rPr>
-                <w:t>Q9</w:t>
-              </w:r>
-            </w:ins>
+            <w:r>
+              <w:rPr>
+                <w:rFonts w:ascii="Cambria" w:hAnsi="Cambria"/>
+                <w:b/>
+                <w:bCs/>
+                <w:sz w:val="20"/>
+              </w:rPr>
+              <w:t>Q9</w:t>
+            </w:r>
           </w:p>
         </w:tc>
         <w:tc>
@@ -6924,6 +6912,7 @@
               <w:bottom w:val="single" w:sz="18" w:space="0" w:color="4F81BD"/>
               <w:right w:val="single" w:sz="8" w:space="0" w:color="4F81BD"/>
             </w:tcBorders>
+            <w:vAlign w:val="center"/>
           </w:tcPr>
           <w:p>
             <w:pPr>
@@ -6936,17 +6925,15 @@
                 <w:sz w:val="20"/>
               </w:rPr>
             </w:pPr>
-            <w:ins w:id="74" w:author="Kohwalter" w:date="2013-09-30T15:11:00Z">
-              <w:r>
-                <w:rPr>
-                  <w:rFonts w:ascii="Cambria" w:hAnsi="Cambria"/>
-                  <w:b/>
-                  <w:bCs/>
-                  <w:sz w:val="20"/>
-                </w:rPr>
-                <w:t>Duration</w:t>
-              </w:r>
-            </w:ins>
+            <w:r>
+              <w:rPr>
+                <w:rFonts w:ascii="Cambria" w:hAnsi="Cambria"/>
+                <w:b/>
+                <w:bCs/>
+                <w:sz w:val="20"/>
+              </w:rPr>
+              <w:t>Duration</w:t>
+            </w:r>
           </w:p>
         </w:tc>
       </w:tr>
@@ -6965,6 +6952,7 @@
               <w:right w:val="single" w:sz="8" w:space="0" w:color="4F81BD"/>
             </w:tcBorders>
             <w:shd w:val="clear" w:color="auto" w:fill="D3DFEE"/>
+            <w:vAlign w:val="center"/>
           </w:tcPr>
           <w:p>
             <w:pPr>
@@ -6977,27 +6965,25 @@
                 <w:sz w:val="20"/>
               </w:rPr>
             </w:pPr>
-            <w:ins w:id="75" w:author="Kohwalter" w:date="2013-09-30T15:11:00Z">
-              <w:r>
-                <w:rPr>
-                  <w:rFonts w:ascii="Cambria" w:hAnsi="Cambria"/>
-                  <w:b/>
-                  <w:bCs/>
-                  <w:sz w:val="20"/>
-                </w:rPr>
-                <w:t xml:space="preserve">With </w:t>
-              </w:r>
-              <w:proofErr w:type="spellStart"/>
-              <w:r>
-                <w:rPr>
-                  <w:rFonts w:ascii="Cambria" w:hAnsi="Cambria"/>
-                  <w:b/>
-                  <w:bCs/>
-                  <w:sz w:val="20"/>
-                </w:rPr>
-                <w:t>Prov</w:t>
-              </w:r>
-            </w:ins>
+            <w:r>
+              <w:rPr>
+                <w:rFonts w:ascii="Cambria" w:hAnsi="Cambria"/>
+                <w:b/>
+                <w:bCs/>
+                <w:sz w:val="20"/>
+              </w:rPr>
+              <w:t xml:space="preserve">With </w:t>
+            </w:r>
+            <w:proofErr w:type="spellStart"/>
+            <w:r>
+              <w:rPr>
+                <w:rFonts w:ascii="Cambria" w:hAnsi="Cambria"/>
+                <w:b/>
+                <w:bCs/>
+                <w:sz w:val="20"/>
+              </w:rPr>
+              <w:t>Prov</w:t>
+            </w:r>
             <w:proofErr w:type="spellEnd"/>
           </w:p>
         </w:tc>
@@ -7011,6 +6997,7 @@
               <w:right w:val="single" w:sz="8" w:space="0" w:color="4F81BD"/>
             </w:tcBorders>
             <w:shd w:val="clear" w:color="auto" w:fill="D3DFEE"/>
+            <w:vAlign w:val="center"/>
           </w:tcPr>
           <w:p>
             <w:pPr>
@@ -7020,14 +7007,12 @@
                 <w:b/>
               </w:rPr>
             </w:pPr>
-            <w:ins w:id="76" w:author="Kohwalter" w:date="2013-09-30T15:11:00Z">
-              <w:r>
-                <w:rPr>
-                  <w:b/>
-                </w:rPr>
-                <w:t>Mean</w:t>
-              </w:r>
-            </w:ins>
+            <w:r>
+              <w:rPr>
+                <w:b/>
+              </w:rPr>
+              <w:t>Mean</w:t>
+            </w:r>
           </w:p>
         </w:tc>
         <w:tc>
@@ -7040,6 +7025,7 @@
               <w:right w:val="single" w:sz="8" w:space="0" w:color="4F81BD"/>
             </w:tcBorders>
             <w:shd w:val="clear" w:color="auto" w:fill="D3DFEE"/>
+            <w:vAlign w:val="center"/>
           </w:tcPr>
           <w:p>
             <w:pPr>
@@ -7051,16 +7037,14 @@
                 <w:sz w:val="20"/>
               </w:rPr>
             </w:pPr>
-            <w:ins w:id="77" w:author="Kohwalter" w:date="2013-09-30T15:11:00Z">
-              <w:r>
-                <w:rPr>
-                  <w:b/>
-                  <w:color w:val="00B050"/>
-                  <w:sz w:val="20"/>
-                </w:rPr>
-                <w:t>0.5</w:t>
-              </w:r>
-            </w:ins>
+            <w:r>
+              <w:rPr>
+                <w:b/>
+                <w:color w:val="00B050"/>
+                <w:sz w:val="20"/>
+              </w:rPr>
+              <w:t>0.5</w:t>
+            </w:r>
           </w:p>
         </w:tc>
         <w:tc>
@@ -7073,6 +7057,7 @@
               <w:right w:val="single" w:sz="8" w:space="0" w:color="4F81BD"/>
             </w:tcBorders>
             <w:shd w:val="clear" w:color="auto" w:fill="D3DFEE"/>
+            <w:vAlign w:val="center"/>
           </w:tcPr>
           <w:p>
             <w:pPr>
@@ -7084,16 +7069,14 @@
                 <w:sz w:val="20"/>
               </w:rPr>
             </w:pPr>
-            <w:ins w:id="78" w:author="Kohwalter" w:date="2013-09-30T15:11:00Z">
-              <w:r>
-                <w:rPr>
-                  <w:b/>
-                  <w:color w:val="00B050"/>
-                  <w:sz w:val="20"/>
-                </w:rPr>
-                <w:t>0.9375</w:t>
-              </w:r>
-            </w:ins>
+            <w:r>
+              <w:rPr>
+                <w:b/>
+                <w:color w:val="00B050"/>
+                <w:sz w:val="20"/>
+              </w:rPr>
+              <w:t>0.9375</w:t>
+            </w:r>
           </w:p>
         </w:tc>
         <w:tc>
@@ -7106,6 +7089,7 @@
               <w:right w:val="single" w:sz="8" w:space="0" w:color="4F81BD"/>
             </w:tcBorders>
             <w:shd w:val="clear" w:color="auto" w:fill="D3DFEE"/>
+            <w:vAlign w:val="center"/>
           </w:tcPr>
           <w:p>
             <w:pPr>
@@ -7115,14 +7099,12 @@
                 <w:sz w:val="20"/>
               </w:rPr>
             </w:pPr>
-            <w:ins w:id="79" w:author="Kohwalter" w:date="2013-09-30T15:11:00Z">
-              <w:r>
-                <w:rPr>
-                  <w:sz w:val="20"/>
-                </w:rPr>
-                <w:t>0.1875</w:t>
-              </w:r>
-            </w:ins>
+            <w:r>
+              <w:rPr>
+                <w:sz w:val="20"/>
+              </w:rPr>
+              <w:t>0.1875</w:t>
+            </w:r>
           </w:p>
         </w:tc>
         <w:tc>
@@ -7135,6 +7117,7 @@
               <w:right w:val="single" w:sz="8" w:space="0" w:color="4F81BD"/>
             </w:tcBorders>
             <w:shd w:val="clear" w:color="auto" w:fill="D3DFEE"/>
+            <w:vAlign w:val="center"/>
           </w:tcPr>
           <w:p>
             <w:pPr>
@@ -7144,14 +7127,12 @@
                 <w:sz w:val="20"/>
               </w:rPr>
             </w:pPr>
-            <w:ins w:id="80" w:author="Kohwalter" w:date="2013-09-30T15:11:00Z">
-              <w:r>
-                <w:rPr>
-                  <w:sz w:val="20"/>
-                </w:rPr>
-                <w:t>0</w:t>
-              </w:r>
-            </w:ins>
+            <w:r>
+              <w:rPr>
+                <w:sz w:val="20"/>
+              </w:rPr>
+              <w:t>0</w:t>
+            </w:r>
           </w:p>
         </w:tc>
         <w:tc>
@@ -7164,6 +7145,7 @@
               <w:right w:val="single" w:sz="8" w:space="0" w:color="4F81BD"/>
             </w:tcBorders>
             <w:shd w:val="clear" w:color="auto" w:fill="D3DFEE"/>
+            <w:vAlign w:val="center"/>
           </w:tcPr>
           <w:p>
             <w:pPr>
@@ -7175,16 +7157,14 @@
                 <w:sz w:val="20"/>
               </w:rPr>
             </w:pPr>
-            <w:ins w:id="81" w:author="Kohwalter" w:date="2013-09-30T15:11:00Z">
-              <w:r>
-                <w:rPr>
-                  <w:b/>
-                  <w:color w:val="00B050"/>
-                  <w:sz w:val="20"/>
-                </w:rPr>
-                <w:t>0.375</w:t>
-              </w:r>
-            </w:ins>
+            <w:r>
+              <w:rPr>
+                <w:b/>
+                <w:color w:val="00B050"/>
+                <w:sz w:val="20"/>
+              </w:rPr>
+              <w:t>0.375</w:t>
+            </w:r>
           </w:p>
         </w:tc>
         <w:tc>
@@ -7197,6 +7177,7 @@
               <w:right w:val="single" w:sz="8" w:space="0" w:color="4F81BD"/>
             </w:tcBorders>
             <w:shd w:val="clear" w:color="auto" w:fill="D3DFEE"/>
+            <w:vAlign w:val="center"/>
           </w:tcPr>
           <w:p>
             <w:pPr>
@@ -7208,16 +7189,14 @@
                 <w:sz w:val="20"/>
               </w:rPr>
             </w:pPr>
-            <w:ins w:id="82" w:author="Kohwalter" w:date="2013-09-30T15:11:00Z">
-              <w:r>
-                <w:rPr>
-                  <w:b/>
-                  <w:color w:val="00B050"/>
-                  <w:sz w:val="20"/>
-                </w:rPr>
-                <w:t>0.1562</w:t>
-              </w:r>
-            </w:ins>
+            <w:r>
+              <w:rPr>
+                <w:b/>
+                <w:color w:val="00B050"/>
+                <w:sz w:val="20"/>
+              </w:rPr>
+              <w:t>0.1562</w:t>
+            </w:r>
           </w:p>
         </w:tc>
         <w:tc>
@@ -7230,6 +7209,7 @@
               <w:right w:val="single" w:sz="8" w:space="0" w:color="4F81BD"/>
             </w:tcBorders>
             <w:shd w:val="clear" w:color="auto" w:fill="D3DFEE"/>
+            <w:vAlign w:val="center"/>
           </w:tcPr>
           <w:p>
             <w:pPr>
@@ -7241,16 +7221,14 @@
                 <w:sz w:val="20"/>
               </w:rPr>
             </w:pPr>
-            <w:ins w:id="83" w:author="Kohwalter" w:date="2013-09-30T15:11:00Z">
-              <w:r>
-                <w:rPr>
-                  <w:b/>
-                  <w:color w:val="00B050"/>
-                  <w:sz w:val="20"/>
-                </w:rPr>
-                <w:t>0.8125</w:t>
-              </w:r>
-            </w:ins>
+            <w:r>
+              <w:rPr>
+                <w:b/>
+                <w:color w:val="00B050"/>
+                <w:sz w:val="20"/>
+              </w:rPr>
+              <w:t>0.8125</w:t>
+            </w:r>
           </w:p>
         </w:tc>
         <w:tc>
@@ -7263,6 +7241,7 @@
               <w:right w:val="single" w:sz="8" w:space="0" w:color="4F81BD"/>
             </w:tcBorders>
             <w:shd w:val="clear" w:color="auto" w:fill="D3DFEE"/>
+            <w:vAlign w:val="center"/>
           </w:tcPr>
           <w:p>
             <w:pPr>
@@ -7274,16 +7253,14 @@
                 <w:sz w:val="20"/>
               </w:rPr>
             </w:pPr>
-            <w:ins w:id="84" w:author="Kohwalter" w:date="2013-09-30T15:11:00Z">
-              <w:r>
-                <w:rPr>
-                  <w:b/>
-                  <w:color w:val="00B050"/>
-                  <w:sz w:val="20"/>
-                </w:rPr>
-                <w:t>23.1875</w:t>
-              </w:r>
-            </w:ins>
+            <w:r>
+              <w:rPr>
+                <w:b/>
+                <w:color w:val="00B050"/>
+                <w:sz w:val="20"/>
+              </w:rPr>
+              <w:t>23.1875</w:t>
+            </w:r>
           </w:p>
         </w:tc>
       </w:tr>
@@ -7301,6 +7278,7 @@
               <w:bottom w:val="single" w:sz="8" w:space="0" w:color="4F81BD"/>
               <w:right w:val="single" w:sz="8" w:space="0" w:color="4F81BD"/>
             </w:tcBorders>
+            <w:vAlign w:val="center"/>
           </w:tcPr>
           <w:p>
             <w:pPr>
@@ -7324,6 +7302,7 @@
               <w:bottom w:val="single" w:sz="8" w:space="0" w:color="4F81BD"/>
               <w:right w:val="single" w:sz="8" w:space="0" w:color="4F81BD"/>
             </w:tcBorders>
+            <w:vAlign w:val="center"/>
           </w:tcPr>
           <w:p>
             <w:pPr>
@@ -7333,14 +7312,12 @@
                 <w:b/>
               </w:rPr>
             </w:pPr>
-            <w:ins w:id="85" w:author="Kohwalter" w:date="2013-09-30T15:11:00Z">
-              <w:r>
-                <w:rPr>
-                  <w:b/>
-                </w:rPr>
-                <w:t>Standard Deviation</w:t>
-              </w:r>
-            </w:ins>
+            <w:r>
+              <w:rPr>
+                <w:b/>
+              </w:rPr>
+              <w:t>Standard Deviation</w:t>
+            </w:r>
           </w:p>
         </w:tc>
         <w:tc>
@@ -7352,6 +7329,7 @@
               <w:bottom w:val="single" w:sz="8" w:space="0" w:color="4F81BD"/>
               <w:right w:val="single" w:sz="8" w:space="0" w:color="4F81BD"/>
             </w:tcBorders>
+            <w:vAlign w:val="center"/>
           </w:tcPr>
           <w:p>
             <w:pPr>
@@ -7361,14 +7339,12 @@
                 <w:sz w:val="20"/>
               </w:rPr>
             </w:pPr>
-            <w:ins w:id="86" w:author="Kohwalter" w:date="2013-09-30T15:11:00Z">
-              <w:r>
-                <w:rPr>
-                  <w:sz w:val="20"/>
-                </w:rPr>
-                <w:t>0.5164</w:t>
-              </w:r>
-            </w:ins>
+            <w:r>
+              <w:rPr>
+                <w:sz w:val="20"/>
+              </w:rPr>
+              <w:t>0.5164</w:t>
+            </w:r>
           </w:p>
         </w:tc>
         <w:tc>
@@ -7380,6 +7356,7 @@
               <w:bottom w:val="single" w:sz="8" w:space="0" w:color="4F81BD"/>
               <w:right w:val="single" w:sz="8" w:space="0" w:color="4F81BD"/>
             </w:tcBorders>
+            <w:vAlign w:val="center"/>
           </w:tcPr>
           <w:p>
             <w:pPr>
@@ -7389,14 +7366,12 @@
                 <w:sz w:val="20"/>
               </w:rPr>
             </w:pPr>
-            <w:ins w:id="87" w:author="Kohwalter" w:date="2013-09-30T15:11:00Z">
-              <w:r>
-                <w:rPr>
-                  <w:sz w:val="20"/>
-                </w:rPr>
-                <w:t>0.25</w:t>
-              </w:r>
-            </w:ins>
+            <w:r>
+              <w:rPr>
+                <w:sz w:val="20"/>
+              </w:rPr>
+              <w:t>0.25</w:t>
+            </w:r>
           </w:p>
         </w:tc>
         <w:tc>
@@ -7408,6 +7383,7 @@
               <w:bottom w:val="single" w:sz="8" w:space="0" w:color="4F81BD"/>
               <w:right w:val="single" w:sz="8" w:space="0" w:color="4F81BD"/>
             </w:tcBorders>
+            <w:vAlign w:val="center"/>
           </w:tcPr>
           <w:p>
             <w:pPr>
@@ -7417,14 +7393,12 @@
                 <w:sz w:val="20"/>
               </w:rPr>
             </w:pPr>
-            <w:ins w:id="88" w:author="Kohwalter" w:date="2013-09-30T15:11:00Z">
-              <w:r>
-                <w:rPr>
-                  <w:sz w:val="20"/>
-                </w:rPr>
-                <w:t>0.4031</w:t>
-              </w:r>
-            </w:ins>
+            <w:r>
+              <w:rPr>
+                <w:sz w:val="20"/>
+              </w:rPr>
+              <w:t>0.4031</w:t>
+            </w:r>
           </w:p>
         </w:tc>
         <w:tc>
@@ -7436,6 +7410,7 @@
               <w:bottom w:val="single" w:sz="8" w:space="0" w:color="4F81BD"/>
               <w:right w:val="single" w:sz="8" w:space="0" w:color="4F81BD"/>
             </w:tcBorders>
+            <w:vAlign w:val="center"/>
           </w:tcPr>
           <w:p>
             <w:pPr>
@@ -7445,14 +7420,12 @@
                 <w:sz w:val="20"/>
               </w:rPr>
             </w:pPr>
-            <w:ins w:id="89" w:author="Kohwalter" w:date="2013-09-30T15:11:00Z">
-              <w:r>
-                <w:rPr>
-                  <w:sz w:val="20"/>
-                </w:rPr>
-                <w:t>0</w:t>
-              </w:r>
-            </w:ins>
+            <w:r>
+              <w:rPr>
+                <w:sz w:val="20"/>
+              </w:rPr>
+              <w:t>0</w:t>
+            </w:r>
           </w:p>
         </w:tc>
         <w:tc>
@@ -7464,6 +7437,7 @@
               <w:bottom w:val="single" w:sz="8" w:space="0" w:color="4F81BD"/>
               <w:right w:val="single" w:sz="8" w:space="0" w:color="4F81BD"/>
             </w:tcBorders>
+            <w:vAlign w:val="center"/>
           </w:tcPr>
           <w:p>
             <w:pPr>
@@ -7473,14 +7447,12 @@
                 <w:sz w:val="20"/>
               </w:rPr>
             </w:pPr>
-            <w:ins w:id="90" w:author="Kohwalter" w:date="2013-09-30T15:11:00Z">
-              <w:r>
-                <w:rPr>
-                  <w:sz w:val="20"/>
-                </w:rPr>
-                <w:t>0.5</w:t>
-              </w:r>
-            </w:ins>
+            <w:r>
+              <w:rPr>
+                <w:sz w:val="20"/>
+              </w:rPr>
+              <w:t>0.5</w:t>
+            </w:r>
           </w:p>
         </w:tc>
         <w:tc>
@@ -7492,6 +7464,7 @@
               <w:bottom w:val="single" w:sz="8" w:space="0" w:color="4F81BD"/>
               <w:right w:val="single" w:sz="8" w:space="0" w:color="4F81BD"/>
             </w:tcBorders>
+            <w:vAlign w:val="center"/>
           </w:tcPr>
           <w:p>
             <w:pPr>
@@ -7501,14 +7474,12 @@
                 <w:sz w:val="20"/>
               </w:rPr>
             </w:pPr>
-            <w:ins w:id="91" w:author="Kohwalter" w:date="2013-09-30T15:11:00Z">
-              <w:r>
-                <w:rPr>
-                  <w:sz w:val="20"/>
-                </w:rPr>
-                <w:t>0.3010</w:t>
-              </w:r>
-            </w:ins>
+            <w:r>
+              <w:rPr>
+                <w:sz w:val="20"/>
+              </w:rPr>
+              <w:t>0.3010</w:t>
+            </w:r>
           </w:p>
         </w:tc>
         <w:tc>
@@ -7520,6 +7491,7 @@
               <w:bottom w:val="single" w:sz="8" w:space="0" w:color="4F81BD"/>
               <w:right w:val="single" w:sz="8" w:space="0" w:color="4F81BD"/>
             </w:tcBorders>
+            <w:vAlign w:val="center"/>
           </w:tcPr>
           <w:p>
             <w:pPr>
@@ -7529,14 +7501,12 @@
                 <w:sz w:val="20"/>
               </w:rPr>
             </w:pPr>
-            <w:ins w:id="92" w:author="Kohwalter" w:date="2013-09-30T15:11:00Z">
-              <w:r>
-                <w:rPr>
-                  <w:sz w:val="20"/>
-                </w:rPr>
-                <w:t>0.4031</w:t>
-              </w:r>
-            </w:ins>
+            <w:r>
+              <w:rPr>
+                <w:sz w:val="20"/>
+              </w:rPr>
+              <w:t>0.4031</w:t>
+            </w:r>
           </w:p>
         </w:tc>
         <w:tc>
@@ -7548,6 +7518,7 @@
               <w:bottom w:val="single" w:sz="8" w:space="0" w:color="4F81BD"/>
               <w:right w:val="single" w:sz="8" w:space="0" w:color="4F81BD"/>
             </w:tcBorders>
+            <w:vAlign w:val="center"/>
           </w:tcPr>
           <w:p>
             <w:pPr>
@@ -7557,14 +7528,12 @@
                 <w:sz w:val="20"/>
               </w:rPr>
             </w:pPr>
-            <w:ins w:id="93" w:author="Kohwalter" w:date="2013-09-30T15:11:00Z">
-              <w:r>
-                <w:rPr>
-                  <w:sz w:val="20"/>
-                </w:rPr>
-                <w:t>4.2461</w:t>
-              </w:r>
-            </w:ins>
+            <w:r>
+              <w:rPr>
+                <w:sz w:val="20"/>
+              </w:rPr>
+              <w:t>4.2461</w:t>
+            </w:r>
           </w:p>
         </w:tc>
       </w:tr>
@@ -7583,6 +7552,7 @@
               <w:right w:val="single" w:sz="8" w:space="0" w:color="4F81BD"/>
             </w:tcBorders>
             <w:shd w:val="clear" w:color="auto" w:fill="D3DFEE"/>
+            <w:vAlign w:val="center"/>
           </w:tcPr>
           <w:p>
             <w:pPr>
@@ -7595,27 +7565,25 @@
                 <w:sz w:val="20"/>
               </w:rPr>
             </w:pPr>
-            <w:ins w:id="94" w:author="Kohwalter" w:date="2013-09-30T15:11:00Z">
-              <w:r>
-                <w:rPr>
-                  <w:rFonts w:ascii="Cambria" w:hAnsi="Cambria"/>
-                  <w:b/>
-                  <w:bCs/>
-                  <w:sz w:val="20"/>
-                </w:rPr>
-                <w:t xml:space="preserve">Without </w:t>
-              </w:r>
-              <w:proofErr w:type="spellStart"/>
-              <w:r>
-                <w:rPr>
-                  <w:rFonts w:ascii="Cambria" w:hAnsi="Cambria"/>
-                  <w:b/>
-                  <w:bCs/>
-                  <w:sz w:val="20"/>
-                </w:rPr>
-                <w:t>Prov</w:t>
-              </w:r>
-            </w:ins>
+            <w:r>
+              <w:rPr>
+                <w:rFonts w:ascii="Cambria" w:hAnsi="Cambria"/>
+                <w:b/>
+                <w:bCs/>
+                <w:sz w:val="20"/>
+              </w:rPr>
+              <w:t xml:space="preserve">Without </w:t>
+            </w:r>
+            <w:proofErr w:type="spellStart"/>
+            <w:r>
+              <w:rPr>
+                <w:rFonts w:ascii="Cambria" w:hAnsi="Cambria"/>
+                <w:b/>
+                <w:bCs/>
+                <w:sz w:val="20"/>
+              </w:rPr>
+              <w:t>Prov</w:t>
+            </w:r>
             <w:proofErr w:type="spellEnd"/>
           </w:p>
         </w:tc>
@@ -7629,6 +7597,7 @@
               <w:right w:val="single" w:sz="8" w:space="0" w:color="4F81BD"/>
             </w:tcBorders>
             <w:shd w:val="clear" w:color="auto" w:fill="D3DFEE"/>
+            <w:vAlign w:val="center"/>
           </w:tcPr>
           <w:p>
             <w:pPr>
@@ -7638,14 +7607,12 @@
                 <w:b/>
               </w:rPr>
             </w:pPr>
-            <w:ins w:id="95" w:author="Kohwalter" w:date="2013-09-30T15:11:00Z">
-              <w:r>
-                <w:rPr>
-                  <w:b/>
-                </w:rPr>
-                <w:t>Mean</w:t>
-              </w:r>
-            </w:ins>
+            <w:r>
+              <w:rPr>
+                <w:b/>
+              </w:rPr>
+              <w:t>Mean</w:t>
+            </w:r>
           </w:p>
         </w:tc>
         <w:tc>
@@ -7658,6 +7625,7 @@
               <w:right w:val="single" w:sz="8" w:space="0" w:color="4F81BD"/>
             </w:tcBorders>
             <w:shd w:val="clear" w:color="auto" w:fill="D3DFEE"/>
+            <w:vAlign w:val="center"/>
           </w:tcPr>
           <w:p>
             <w:pPr>
@@ -7667,14 +7635,12 @@
                 <w:sz w:val="20"/>
               </w:rPr>
             </w:pPr>
-            <w:ins w:id="96" w:author="Kohwalter" w:date="2013-09-30T15:11:00Z">
-              <w:r>
-                <w:rPr>
-                  <w:sz w:val="20"/>
-                </w:rPr>
-                <w:t>0.0625</w:t>
-              </w:r>
-            </w:ins>
+            <w:r>
+              <w:rPr>
+                <w:sz w:val="20"/>
+              </w:rPr>
+              <w:t>0.0625</w:t>
+            </w:r>
           </w:p>
         </w:tc>
         <w:tc>
@@ -7687,6 +7653,7 @@
               <w:right w:val="single" w:sz="8" w:space="0" w:color="4F81BD"/>
             </w:tcBorders>
             <w:shd w:val="clear" w:color="auto" w:fill="D3DFEE"/>
+            <w:vAlign w:val="center"/>
           </w:tcPr>
           <w:p>
             <w:pPr>
@@ -7696,14 +7663,12 @@
                 <w:sz w:val="20"/>
               </w:rPr>
             </w:pPr>
-            <w:ins w:id="97" w:author="Kohwalter" w:date="2013-09-30T15:11:00Z">
-              <w:r>
-                <w:rPr>
-                  <w:sz w:val="20"/>
-                </w:rPr>
-                <w:t>0.875</w:t>
-              </w:r>
-            </w:ins>
+            <w:r>
+              <w:rPr>
+                <w:sz w:val="20"/>
+              </w:rPr>
+              <w:t>0.875</w:t>
+            </w:r>
           </w:p>
         </w:tc>
         <w:tc>
@@ -7716,6 +7681,7 @@
               <w:right w:val="single" w:sz="8" w:space="0" w:color="4F81BD"/>
             </w:tcBorders>
             <w:shd w:val="clear" w:color="auto" w:fill="D3DFEE"/>
+            <w:vAlign w:val="center"/>
           </w:tcPr>
           <w:p>
             <w:pPr>
@@ -7725,14 +7691,12 @@
                 <w:sz w:val="20"/>
               </w:rPr>
             </w:pPr>
-            <w:ins w:id="98" w:author="Kohwalter" w:date="2013-09-30T15:11:00Z">
-              <w:r>
-                <w:rPr>
-                  <w:sz w:val="20"/>
-                </w:rPr>
-                <w:t>0.1875</w:t>
-              </w:r>
-            </w:ins>
+            <w:r>
+              <w:rPr>
+                <w:sz w:val="20"/>
+              </w:rPr>
+              <w:t>0.1875</w:t>
+            </w:r>
           </w:p>
         </w:tc>
         <w:tc>
@@ -7745,6 +7709,7 @@
               <w:right w:val="single" w:sz="8" w:space="0" w:color="4F81BD"/>
             </w:tcBorders>
             <w:shd w:val="clear" w:color="auto" w:fill="D3DFEE"/>
+            <w:vAlign w:val="center"/>
           </w:tcPr>
           <w:p>
             <w:pPr>
@@ -7754,14 +7719,12 @@
                 <w:sz w:val="20"/>
               </w:rPr>
             </w:pPr>
-            <w:ins w:id="99" w:author="Kohwalter" w:date="2013-09-30T15:11:00Z">
-              <w:r>
-                <w:rPr>
-                  <w:sz w:val="20"/>
-                </w:rPr>
-                <w:t>0</w:t>
-              </w:r>
-            </w:ins>
+            <w:r>
+              <w:rPr>
+                <w:sz w:val="20"/>
+              </w:rPr>
+              <w:t>0</w:t>
+            </w:r>
           </w:p>
         </w:tc>
         <w:tc>
@@ -7774,6 +7737,7 @@
               <w:right w:val="single" w:sz="8" w:space="0" w:color="4F81BD"/>
             </w:tcBorders>
             <w:shd w:val="clear" w:color="auto" w:fill="D3DFEE"/>
+            <w:vAlign w:val="center"/>
           </w:tcPr>
           <w:p>
             <w:pPr>
@@ -7783,14 +7747,12 @@
                 <w:sz w:val="20"/>
               </w:rPr>
             </w:pPr>
-            <w:ins w:id="100" w:author="Kohwalter" w:date="2013-09-30T15:11:00Z">
-              <w:r>
-                <w:rPr>
-                  <w:sz w:val="20"/>
-                </w:rPr>
-                <w:t>0.25</w:t>
-              </w:r>
-            </w:ins>
+            <w:r>
+              <w:rPr>
+                <w:sz w:val="20"/>
+              </w:rPr>
+              <w:t>0.25</w:t>
+            </w:r>
           </w:p>
         </w:tc>
         <w:tc>
@@ -7803,6 +7765,7 @@
               <w:right w:val="single" w:sz="8" w:space="0" w:color="4F81BD"/>
             </w:tcBorders>
             <w:shd w:val="clear" w:color="auto" w:fill="D3DFEE"/>
+            <w:vAlign w:val="center"/>
           </w:tcPr>
           <w:p>
             <w:pPr>
@@ -7812,14 +7775,12 @@
                 <w:sz w:val="20"/>
               </w:rPr>
             </w:pPr>
-            <w:ins w:id="101" w:author="Kohwalter" w:date="2013-09-30T15:11:00Z">
-              <w:r>
-                <w:rPr>
-                  <w:sz w:val="20"/>
-                </w:rPr>
-                <w:t>0.0938</w:t>
-              </w:r>
-            </w:ins>
+            <w:r>
+              <w:rPr>
+                <w:sz w:val="20"/>
+              </w:rPr>
+              <w:t>0.0938</w:t>
+            </w:r>
           </w:p>
         </w:tc>
         <w:tc>
@@ -7832,6 +7793,7 @@
               <w:right w:val="single" w:sz="8" w:space="0" w:color="4F81BD"/>
             </w:tcBorders>
             <w:shd w:val="clear" w:color="auto" w:fill="D3DFEE"/>
+            <w:vAlign w:val="center"/>
           </w:tcPr>
           <w:p>
             <w:pPr>
@@ -7841,14 +7803,12 @@
                 <w:sz w:val="20"/>
               </w:rPr>
             </w:pPr>
-            <w:ins w:id="102" w:author="Kohwalter" w:date="2013-09-30T15:11:00Z">
-              <w:r>
-                <w:rPr>
-                  <w:sz w:val="20"/>
-                </w:rPr>
-                <w:t>0.5</w:t>
-              </w:r>
-            </w:ins>
+            <w:r>
+              <w:rPr>
+                <w:sz w:val="20"/>
+              </w:rPr>
+              <w:t>0.5</w:t>
+            </w:r>
           </w:p>
         </w:tc>
         <w:tc>
@@ -7861,6 +7821,7 @@
               <w:right w:val="single" w:sz="8" w:space="0" w:color="4F81BD"/>
             </w:tcBorders>
             <w:shd w:val="clear" w:color="auto" w:fill="D3DFEE"/>
+            <w:vAlign w:val="center"/>
           </w:tcPr>
           <w:p>
             <w:pPr>
@@ -7870,14 +7831,12 @@
                 <w:sz w:val="20"/>
               </w:rPr>
             </w:pPr>
-            <w:ins w:id="103" w:author="Kohwalter" w:date="2013-09-30T15:11:00Z">
-              <w:r>
-                <w:rPr>
-                  <w:sz w:val="20"/>
-                </w:rPr>
-                <w:t>28.9375</w:t>
-              </w:r>
-            </w:ins>
+            <w:r>
+              <w:rPr>
+                <w:sz w:val="20"/>
+              </w:rPr>
+              <w:t>28.9375</w:t>
+            </w:r>
           </w:p>
         </w:tc>
       </w:tr>
@@ -7895,6 +7854,7 @@
               <w:bottom w:val="single" w:sz="8" w:space="0" w:color="4F81BD"/>
               <w:right w:val="single" w:sz="8" w:space="0" w:color="4F81BD"/>
             </w:tcBorders>
+            <w:vAlign w:val="center"/>
           </w:tcPr>
           <w:p>
             <w:pPr>
@@ -7918,6 +7878,7 @@
               <w:bottom w:val="single" w:sz="8" w:space="0" w:color="4F81BD"/>
               <w:right w:val="single" w:sz="8" w:space="0" w:color="4F81BD"/>
             </w:tcBorders>
+            <w:vAlign w:val="center"/>
           </w:tcPr>
           <w:p>
             <w:pPr>
@@ -7927,14 +7888,12 @@
                 <w:b/>
               </w:rPr>
             </w:pPr>
-            <w:ins w:id="104" w:author="Kohwalter" w:date="2013-09-30T15:11:00Z">
-              <w:r>
-                <w:rPr>
-                  <w:b/>
-                </w:rPr>
-                <w:t>Standard Deviation</w:t>
-              </w:r>
-            </w:ins>
+            <w:r>
+              <w:rPr>
+                <w:b/>
+              </w:rPr>
+              <w:t>Standard Deviation</w:t>
+            </w:r>
           </w:p>
         </w:tc>
         <w:tc>
@@ -7946,6 +7905,7 @@
               <w:bottom w:val="single" w:sz="8" w:space="0" w:color="4F81BD"/>
               <w:right w:val="single" w:sz="8" w:space="0" w:color="4F81BD"/>
             </w:tcBorders>
+            <w:vAlign w:val="center"/>
           </w:tcPr>
           <w:p>
             <w:pPr>
@@ -7955,14 +7915,12 @@
                 <w:sz w:val="20"/>
               </w:rPr>
             </w:pPr>
-            <w:ins w:id="105" w:author="Kohwalter" w:date="2013-09-30T15:11:00Z">
-              <w:r>
-                <w:rPr>
-                  <w:sz w:val="20"/>
-                </w:rPr>
-                <w:t>0.25</w:t>
-              </w:r>
-            </w:ins>
+            <w:r>
+              <w:rPr>
+                <w:sz w:val="20"/>
+              </w:rPr>
+              <w:t>0.25</w:t>
+            </w:r>
           </w:p>
         </w:tc>
         <w:tc>
@@ -7974,6 +7932,7 @@
               <w:bottom w:val="single" w:sz="8" w:space="0" w:color="4F81BD"/>
               <w:right w:val="single" w:sz="8" w:space="0" w:color="4F81BD"/>
             </w:tcBorders>
+            <w:vAlign w:val="center"/>
           </w:tcPr>
           <w:p>
             <w:pPr>
@@ -7983,14 +7942,12 @@
                 <w:sz w:val="20"/>
               </w:rPr>
             </w:pPr>
-            <w:ins w:id="106" w:author="Kohwalter" w:date="2013-09-30T15:11:00Z">
-              <w:r>
-                <w:rPr>
-                  <w:sz w:val="20"/>
-                </w:rPr>
-                <w:t>0.3416</w:t>
-              </w:r>
-            </w:ins>
+            <w:r>
+              <w:rPr>
+                <w:sz w:val="20"/>
+              </w:rPr>
+              <w:t>0.3416</w:t>
+            </w:r>
           </w:p>
         </w:tc>
         <w:tc>
@@ -8002,6 +7959,7 @@
               <w:bottom w:val="single" w:sz="8" w:space="0" w:color="4F81BD"/>
               <w:right w:val="single" w:sz="8" w:space="0" w:color="4F81BD"/>
             </w:tcBorders>
+            <w:vAlign w:val="center"/>
           </w:tcPr>
           <w:p>
             <w:pPr>
@@ -8011,14 +7969,12 @@
                 <w:sz w:val="20"/>
               </w:rPr>
             </w:pPr>
-            <w:ins w:id="107" w:author="Kohwalter" w:date="2013-09-30T15:11:00Z">
-              <w:r>
-                <w:rPr>
-                  <w:sz w:val="20"/>
-                </w:rPr>
-                <w:t>0.4031</w:t>
-              </w:r>
-            </w:ins>
+            <w:r>
+              <w:rPr>
+                <w:sz w:val="20"/>
+              </w:rPr>
+              <w:t>0.4031</w:t>
+            </w:r>
           </w:p>
         </w:tc>
         <w:tc>
@@ -8030,6 +7986,7 @@
               <w:bottom w:val="single" w:sz="8" w:space="0" w:color="4F81BD"/>
               <w:right w:val="single" w:sz="8" w:space="0" w:color="4F81BD"/>
             </w:tcBorders>
+            <w:vAlign w:val="center"/>
           </w:tcPr>
           <w:p>
             <w:pPr>
@@ -8039,14 +7996,12 @@
                 <w:sz w:val="20"/>
               </w:rPr>
             </w:pPr>
-            <w:ins w:id="108" w:author="Kohwalter" w:date="2013-09-30T15:11:00Z">
-              <w:r>
-                <w:rPr>
-                  <w:sz w:val="20"/>
-                </w:rPr>
-                <w:t>0</w:t>
-              </w:r>
-            </w:ins>
+            <w:r>
+              <w:rPr>
+                <w:sz w:val="20"/>
+              </w:rPr>
+              <w:t>0</w:t>
+            </w:r>
           </w:p>
         </w:tc>
         <w:tc>
@@ -8058,6 +8013,7 @@
               <w:bottom w:val="single" w:sz="8" w:space="0" w:color="4F81BD"/>
               <w:right w:val="single" w:sz="8" w:space="0" w:color="4F81BD"/>
             </w:tcBorders>
+            <w:vAlign w:val="center"/>
           </w:tcPr>
           <w:p>
             <w:pPr>
@@ -8067,14 +8023,12 @@
                 <w:sz w:val="20"/>
               </w:rPr>
             </w:pPr>
-            <w:ins w:id="109" w:author="Kohwalter" w:date="2013-09-30T15:11:00Z">
-              <w:r>
-                <w:rPr>
-                  <w:sz w:val="20"/>
-                </w:rPr>
-                <w:t>0.4472</w:t>
-              </w:r>
-            </w:ins>
+            <w:r>
+              <w:rPr>
+                <w:sz w:val="20"/>
+              </w:rPr>
+              <w:t>0.4472</w:t>
+            </w:r>
           </w:p>
         </w:tc>
         <w:tc>
@@ -8086,6 +8040,7 @@
               <w:bottom w:val="single" w:sz="8" w:space="0" w:color="4F81BD"/>
               <w:right w:val="single" w:sz="8" w:space="0" w:color="4F81BD"/>
             </w:tcBorders>
+            <w:vAlign w:val="center"/>
           </w:tcPr>
           <w:p>
             <w:pPr>
@@ -8095,14 +8050,12 @@
                 <w:sz w:val="20"/>
               </w:rPr>
             </w:pPr>
-            <w:ins w:id="110" w:author="Kohwalter" w:date="2013-09-30T15:11:00Z">
-              <w:r>
-                <w:rPr>
-                  <w:sz w:val="20"/>
-                </w:rPr>
-                <w:t>0.2015</w:t>
-              </w:r>
-            </w:ins>
+            <w:r>
+              <w:rPr>
+                <w:sz w:val="20"/>
+              </w:rPr>
+              <w:t>0.2015</w:t>
+            </w:r>
           </w:p>
         </w:tc>
         <w:tc>
@@ -8114,6 +8067,7 @@
               <w:bottom w:val="single" w:sz="8" w:space="0" w:color="4F81BD"/>
               <w:right w:val="single" w:sz="8" w:space="0" w:color="4F81BD"/>
             </w:tcBorders>
+            <w:vAlign w:val="center"/>
           </w:tcPr>
           <w:p>
             <w:pPr>
@@ -8123,14 +8077,12 @@
                 <w:sz w:val="20"/>
               </w:rPr>
             </w:pPr>
-            <w:ins w:id="111" w:author="Kohwalter" w:date="2013-09-30T15:11:00Z">
-              <w:r>
-                <w:rPr>
-                  <w:sz w:val="20"/>
-                </w:rPr>
-                <w:t>0.5162</w:t>
-              </w:r>
-            </w:ins>
+            <w:r>
+              <w:rPr>
+                <w:sz w:val="20"/>
+              </w:rPr>
+              <w:t>0.5162</w:t>
+            </w:r>
           </w:p>
         </w:tc>
         <w:tc>
@@ -8142,6 +8094,7 @@
               <w:bottom w:val="single" w:sz="8" w:space="0" w:color="4F81BD"/>
               <w:right w:val="single" w:sz="8" w:space="0" w:color="4F81BD"/>
             </w:tcBorders>
+            <w:vAlign w:val="center"/>
           </w:tcPr>
           <w:p>
             <w:pPr>
@@ -8151,14 +8104,12 @@
                 <w:sz w:val="20"/>
               </w:rPr>
             </w:pPr>
-            <w:ins w:id="112" w:author="Kohwalter" w:date="2013-09-30T15:11:00Z">
-              <w:r>
-                <w:rPr>
-                  <w:sz w:val="20"/>
-                </w:rPr>
-                <w:t>10.5797</w:t>
-              </w:r>
-            </w:ins>
+            <w:r>
+              <w:rPr>
+                <w:sz w:val="20"/>
+              </w:rPr>
+              <w:t>10.5797</w:t>
+            </w:r>
           </w:p>
         </w:tc>
       </w:tr>
@@ -8170,58 +8121,56 @@
         <w:spacing w:before="240"/>
         <w:jc w:val="center"/>
       </w:pPr>
-      <w:ins w:id="113" w:author="Kohwalter" w:date="2013-09-30T15:11:00Z">
-        <w:r>
-          <w:rPr>
-            <w:noProof/>
-          </w:rPr>
-          <w:drawing>
-            <wp:inline distT="0" distB="0" distL="0" distR="0">
-              <wp:extent cx="5899785" cy="2886075"/>
-              <wp:effectExtent l="19050" t="0" r="5715" b="0"/>
-              <wp:docPr id="2" name="Picture 13"/>
-              <wp:cNvGraphicFramePr>
-                <a:graphicFrameLocks xmlns:a="http://schemas.openxmlformats.org/drawingml/2006/main" noChangeAspect="1"/>
-              </wp:cNvGraphicFramePr>
-              <a:graphic xmlns:a="http://schemas.openxmlformats.org/drawingml/2006/main">
-                <a:graphicData uri="http://schemas.openxmlformats.org/drawingml/2006/picture">
-                  <pic:pic xmlns:pic="http://schemas.openxmlformats.org/drawingml/2006/picture">
-                    <pic:nvPicPr>
-                      <pic:cNvPr id="0" name="Picture 13"/>
-                      <pic:cNvPicPr>
-                        <a:picLocks noChangeAspect="1" noChangeArrowheads="1"/>
-                      </pic:cNvPicPr>
-                    </pic:nvPicPr>
-                    <pic:blipFill>
-                      <a:blip r:embed="rId16" cstate="print"/>
-                      <a:srcRect/>
-                      <a:stretch>
-                        <a:fillRect/>
-                      </a:stretch>
-                    </pic:blipFill>
-                    <pic:spPr bwMode="auto">
-                      <a:xfrm>
-                        <a:off x="0" y="0"/>
-                        <a:ext cx="5899785" cy="2886075"/>
-                      </a:xfrm>
-                      <a:prstGeom prst="rect">
-                        <a:avLst/>
-                      </a:prstGeom>
+      <w:r>
+        <w:rPr>
+          <w:noProof/>
+        </w:rPr>
+        <w:drawing>
+          <wp:inline distT="0" distB="0" distL="0" distR="0">
+            <wp:extent cx="5899785" cy="2886075"/>
+            <wp:effectExtent l="19050" t="0" r="5715" b="0"/>
+            <wp:docPr id="2" name="Picture 13"/>
+            <wp:cNvGraphicFramePr>
+              <a:graphicFrameLocks xmlns:a="http://schemas.openxmlformats.org/drawingml/2006/main" noChangeAspect="1"/>
+            </wp:cNvGraphicFramePr>
+            <a:graphic xmlns:a="http://schemas.openxmlformats.org/drawingml/2006/main">
+              <a:graphicData uri="http://schemas.openxmlformats.org/drawingml/2006/picture">
+                <pic:pic xmlns:pic="http://schemas.openxmlformats.org/drawingml/2006/picture">
+                  <pic:nvPicPr>
+                    <pic:cNvPr id="0" name="Picture 13"/>
+                    <pic:cNvPicPr>
+                      <a:picLocks noChangeAspect="1" noChangeArrowheads="1"/>
+                    </pic:cNvPicPr>
+                  </pic:nvPicPr>
+                  <pic:blipFill>
+                    <a:blip r:embed="rId16" cstate="print"/>
+                    <a:srcRect/>
+                    <a:stretch>
+                      <a:fillRect/>
+                    </a:stretch>
+                  </pic:blipFill>
+                  <pic:spPr bwMode="auto">
+                    <a:xfrm>
+                      <a:off x="0" y="0"/>
+                      <a:ext cx="5899785" cy="2886075"/>
+                    </a:xfrm>
+                    <a:prstGeom prst="rect">
+                      <a:avLst/>
+                    </a:prstGeom>
+                    <a:noFill/>
+                    <a:ln w="9525">
                       <a:noFill/>
-                      <a:ln w="9525">
-                        <a:noFill/>
-                        <a:miter lim="800000"/>
-                        <a:headEnd/>
-                        <a:tailEnd/>
-                      </a:ln>
-                    </pic:spPr>
-                  </pic:pic>
-                </a:graphicData>
-              </a:graphic>
-            </wp:inline>
-          </w:drawing>
-        </w:r>
-      </w:ins>
+                      <a:miter lim="800000"/>
+                      <a:headEnd/>
+                      <a:tailEnd/>
+                    </a:ln>
+                  </pic:spPr>
+                </pic:pic>
+              </a:graphicData>
+            </a:graphic>
+          </wp:inline>
+        </w:drawing>
+      </w:r>
     </w:p>
     <w:p>
       <w:pPr>
@@ -8229,47 +8178,43 @@
         <w:framePr w:w="9778" w:hSpace="187" w:wrap="around" w:hAnchor="page" w:x="1211" w:yAlign="top"/>
         <w:spacing w:after="240"/>
       </w:pPr>
-      <w:bookmarkStart w:id="114" w:name="_Ref368318105"/>
-      <w:ins w:id="115" w:author="Kohwalter" w:date="2013-09-30T15:11:00Z">
-        <w:r>
-          <w:t xml:space="preserve">Figure </w:t>
-        </w:r>
-        <w:r>
-          <w:fldChar w:fldCharType="begin"/>
-        </w:r>
-        <w:r>
-          <w:instrText xml:space="preserve"> SEQ Figure \* ARABIC </w:instrText>
-        </w:r>
-        <w:r>
-          <w:fldChar w:fldCharType="separate"/>
-        </w:r>
-      </w:ins>
+      <w:bookmarkStart w:id="64" w:name="_Ref368318105"/>
+      <w:r>
+        <w:t xml:space="preserve">Figure </w:t>
+      </w:r>
+      <w:r>
+        <w:fldChar w:fldCharType="begin"/>
+      </w:r>
+      <w:r>
+        <w:instrText xml:space="preserve"> SEQ Figure \* ARABIC </w:instrText>
+      </w:r>
+      <w:r>
+        <w:fldChar w:fldCharType="separate"/>
+      </w:r>
       <w:r>
         <w:rPr>
           <w:noProof/>
         </w:rPr>
         <w:t>7</w:t>
       </w:r>
-      <w:ins w:id="116" w:author="Kohwalter" w:date="2013-09-30T15:11:00Z">
-        <w:r>
-          <w:fldChar w:fldCharType="end"/>
-        </w:r>
-        <w:bookmarkEnd w:id="114"/>
-        <w:r>
-          <w:t>:</w:t>
-        </w:r>
-        <w:r>
-          <w:t xml:space="preserve"> </w:t>
-        </w:r>
-        <w:proofErr w:type="spellStart"/>
-        <w:r>
-          <w:t>Boxplots</w:t>
-        </w:r>
-        <w:proofErr w:type="spellEnd"/>
-        <w:r>
-          <w:t xml:space="preserve"> from the experiment</w:t>
-        </w:r>
-      </w:ins>
+      <w:r>
+        <w:fldChar w:fldCharType="end"/>
+      </w:r>
+      <w:bookmarkEnd w:id="64"/>
+      <w:r>
+        <w:t>:</w:t>
+      </w:r>
+      <w:r>
+        <w:t xml:space="preserve"> </w:t>
+      </w:r>
+      <w:proofErr w:type="spellStart"/>
+      <w:r>
+        <w:t>Boxplots</w:t>
+      </w:r>
+      <w:proofErr w:type="spellEnd"/>
+      <w:r>
+        <w:t xml:space="preserve"> from the experiment</w:t>
+      </w:r>
     </w:p>
     <w:p>
       <w:pPr>
@@ -8277,45 +8222,41 @@
         <w:keepNext/>
         <w:framePr w:w="9778" w:hSpace="187" w:wrap="around" w:hAnchor="page" w:x="1211" w:yAlign="top"/>
       </w:pPr>
-      <w:bookmarkStart w:id="117" w:name="_Ref368318130"/>
-      <w:ins w:id="118" w:author="Kohwalter" w:date="2013-09-30T15:11:00Z">
-        <w:r>
-          <w:t xml:space="preserve">Table </w:t>
-        </w:r>
-        <w:r>
-          <w:fldChar w:fldCharType="begin"/>
-        </w:r>
-        <w:r>
-          <w:instrText xml:space="preserve"> SEQ Table \* ARABIC </w:instrText>
-        </w:r>
-        <w:r>
-          <w:fldChar w:fldCharType="separate"/>
-        </w:r>
-      </w:ins>
+      <w:bookmarkStart w:id="65" w:name="_Ref368318130"/>
+      <w:r>
+        <w:t xml:space="preserve">Table </w:t>
+      </w:r>
+      <w:r>
+        <w:fldChar w:fldCharType="begin"/>
+      </w:r>
+      <w:r>
+        <w:instrText xml:space="preserve"> SEQ Table \* ARABIC </w:instrText>
+      </w:r>
+      <w:r>
+        <w:fldChar w:fldCharType="separate"/>
+      </w:r>
       <w:r>
         <w:rPr>
           <w:noProof/>
         </w:rPr>
         <w:t>2</w:t>
       </w:r>
-      <w:ins w:id="119" w:author="Kohwalter" w:date="2013-09-30T15:11:00Z">
-        <w:r>
-          <w:fldChar w:fldCharType="end"/>
-        </w:r>
-        <w:bookmarkEnd w:id="117"/>
-        <w:r>
-          <w:t xml:space="preserve">: Results obtained from the </w:t>
-        </w:r>
-        <w:r>
-          <w:rPr>
-            <w:rFonts w:cs="Times New Roman"/>
-          </w:rPr>
-          <w:t>Mann-Whitney</w:t>
-        </w:r>
-        <w:r>
-          <w:t xml:space="preserve"> test</w:t>
-        </w:r>
-      </w:ins>
+      <w:r>
+        <w:fldChar w:fldCharType="end"/>
+      </w:r>
+      <w:bookmarkEnd w:id="65"/>
+      <w:r>
+        <w:t xml:space="preserve">: Results obtained from the </w:t>
+      </w:r>
+      <w:r>
+        <w:rPr>
+          <w:rFonts w:cs="Times New Roman"/>
+        </w:rPr>
+        <w:t>Mann-Whitney</w:t>
+      </w:r>
+      <w:r>
+        <w:t xml:space="preserve"> test</w:t>
+      </w:r>
     </w:p>
     <w:tbl>
       <w:tblPr>
@@ -8364,17 +8305,15 @@
                 <w:sz w:val="20"/>
               </w:rPr>
             </w:pPr>
-            <w:ins w:id="120" w:author="Kohwalter" w:date="2013-09-30T15:11:00Z">
-              <w:r>
-                <w:rPr>
-                  <w:rFonts w:ascii="Cambria" w:hAnsi="Cambria"/>
-                  <w:b/>
-                  <w:bCs/>
-                  <w:sz w:val="20"/>
-                </w:rPr>
-                <w:t>α = 0.05</w:t>
-              </w:r>
-            </w:ins>
+            <w:r>
+              <w:rPr>
+                <w:rFonts w:ascii="Cambria" w:hAnsi="Cambria"/>
+                <w:b/>
+                <w:bCs/>
+                <w:sz w:val="20"/>
+              </w:rPr>
+              <w:t>α = 0.05</w:t>
+            </w:r>
           </w:p>
         </w:tc>
         <w:tc>
@@ -8399,17 +8338,15 @@
                 <w:sz w:val="20"/>
               </w:rPr>
             </w:pPr>
-            <w:ins w:id="121" w:author="Kohwalter" w:date="2013-09-30T15:11:00Z">
-              <w:r>
-                <w:rPr>
-                  <w:rFonts w:ascii="Cambria" w:hAnsi="Cambria"/>
-                  <w:b/>
-                  <w:bCs/>
-                  <w:sz w:val="20"/>
-                </w:rPr>
-                <w:t>Q3</w:t>
-              </w:r>
-            </w:ins>
+            <w:r>
+              <w:rPr>
+                <w:rFonts w:ascii="Cambria" w:hAnsi="Cambria"/>
+                <w:b/>
+                <w:bCs/>
+                <w:sz w:val="20"/>
+              </w:rPr>
+              <w:t>Q3</w:t>
+            </w:r>
           </w:p>
         </w:tc>
         <w:tc>
@@ -8434,17 +8371,15 @@
                 <w:sz w:val="20"/>
               </w:rPr>
             </w:pPr>
-            <w:ins w:id="122" w:author="Kohwalter" w:date="2013-09-30T15:11:00Z">
-              <w:r>
-                <w:rPr>
-                  <w:rFonts w:ascii="Cambria" w:hAnsi="Cambria"/>
-                  <w:b/>
-                  <w:bCs/>
-                  <w:sz w:val="20"/>
-                </w:rPr>
-                <w:t>Q4</w:t>
-              </w:r>
-            </w:ins>
+            <w:r>
+              <w:rPr>
+                <w:rFonts w:ascii="Cambria" w:hAnsi="Cambria"/>
+                <w:b/>
+                <w:bCs/>
+                <w:sz w:val="20"/>
+              </w:rPr>
+              <w:t>Q4</w:t>
+            </w:r>
           </w:p>
         </w:tc>
         <w:tc>
@@ -8469,17 +8404,15 @@
                 <w:sz w:val="20"/>
               </w:rPr>
             </w:pPr>
-            <w:ins w:id="123" w:author="Kohwalter" w:date="2013-09-30T15:11:00Z">
-              <w:r>
-                <w:rPr>
-                  <w:rFonts w:ascii="Cambria" w:hAnsi="Cambria"/>
-                  <w:b/>
-                  <w:bCs/>
-                  <w:sz w:val="20"/>
-                </w:rPr>
-                <w:t>Q5</w:t>
-              </w:r>
-            </w:ins>
+            <w:r>
+              <w:rPr>
+                <w:rFonts w:ascii="Cambria" w:hAnsi="Cambria"/>
+                <w:b/>
+                <w:bCs/>
+                <w:sz w:val="20"/>
+              </w:rPr>
+              <w:t>Q5</w:t>
+            </w:r>
           </w:p>
         </w:tc>
         <w:tc>
@@ -8504,17 +8437,15 @@
                 <w:sz w:val="20"/>
               </w:rPr>
             </w:pPr>
-            <w:ins w:id="124" w:author="Kohwalter" w:date="2013-09-30T15:11:00Z">
-              <w:r>
-                <w:rPr>
-                  <w:rFonts w:ascii="Cambria" w:hAnsi="Cambria"/>
-                  <w:b/>
-                  <w:bCs/>
-                  <w:sz w:val="20"/>
-                </w:rPr>
-                <w:t>Q6</w:t>
-              </w:r>
-            </w:ins>
+            <w:r>
+              <w:rPr>
+                <w:rFonts w:ascii="Cambria" w:hAnsi="Cambria"/>
+                <w:b/>
+                <w:bCs/>
+                <w:sz w:val="20"/>
+              </w:rPr>
+              <w:t>Q6</w:t>
+            </w:r>
           </w:p>
         </w:tc>
         <w:tc>
@@ -8539,17 +8470,15 @@
                 <w:sz w:val="20"/>
               </w:rPr>
             </w:pPr>
-            <w:ins w:id="125" w:author="Kohwalter" w:date="2013-09-30T15:11:00Z">
-              <w:r>
-                <w:rPr>
-                  <w:rFonts w:ascii="Cambria" w:hAnsi="Cambria"/>
-                  <w:b/>
-                  <w:bCs/>
-                  <w:sz w:val="20"/>
-                </w:rPr>
-                <w:t>Q7</w:t>
-              </w:r>
-            </w:ins>
+            <w:r>
+              <w:rPr>
+                <w:rFonts w:ascii="Cambria" w:hAnsi="Cambria"/>
+                <w:b/>
+                <w:bCs/>
+                <w:sz w:val="20"/>
+              </w:rPr>
+              <w:t>Q7</w:t>
+            </w:r>
           </w:p>
         </w:tc>
         <w:tc>
@@ -8574,17 +8503,15 @@
                 <w:sz w:val="20"/>
               </w:rPr>
             </w:pPr>
-            <w:ins w:id="126" w:author="Kohwalter" w:date="2013-09-30T15:11:00Z">
-              <w:r>
-                <w:rPr>
-                  <w:rFonts w:ascii="Cambria" w:hAnsi="Cambria"/>
-                  <w:b/>
-                  <w:bCs/>
-                  <w:sz w:val="20"/>
-                </w:rPr>
-                <w:t>Q8</w:t>
-              </w:r>
-            </w:ins>
+            <w:r>
+              <w:rPr>
+                <w:rFonts w:ascii="Cambria" w:hAnsi="Cambria"/>
+                <w:b/>
+                <w:bCs/>
+                <w:sz w:val="20"/>
+              </w:rPr>
+              <w:t>Q8</w:t>
+            </w:r>
           </w:p>
         </w:tc>
         <w:tc>
@@ -8609,17 +8536,15 @@
                 <w:sz w:val="20"/>
               </w:rPr>
             </w:pPr>
-            <w:ins w:id="127" w:author="Kohwalter" w:date="2013-09-30T15:11:00Z">
-              <w:r>
-                <w:rPr>
-                  <w:rFonts w:ascii="Cambria" w:hAnsi="Cambria"/>
-                  <w:b/>
-                  <w:bCs/>
-                  <w:sz w:val="20"/>
-                </w:rPr>
-                <w:t>Q9</w:t>
-              </w:r>
-            </w:ins>
+            <w:r>
+              <w:rPr>
+                <w:rFonts w:ascii="Cambria" w:hAnsi="Cambria"/>
+                <w:b/>
+                <w:bCs/>
+                <w:sz w:val="20"/>
+              </w:rPr>
+              <w:t>Q9</w:t>
+            </w:r>
           </w:p>
         </w:tc>
         <w:tc>
@@ -8644,17 +8569,15 @@
                 <w:sz w:val="20"/>
               </w:rPr>
             </w:pPr>
-            <w:ins w:id="128" w:author="Kohwalter" w:date="2013-09-30T15:11:00Z">
-              <w:r>
-                <w:rPr>
-                  <w:rFonts w:ascii="Cambria" w:hAnsi="Cambria"/>
-                  <w:b/>
-                  <w:bCs/>
-                  <w:sz w:val="20"/>
-                </w:rPr>
-                <w:t>Duration</w:t>
-              </w:r>
-            </w:ins>
+            <w:r>
+              <w:rPr>
+                <w:rFonts w:ascii="Cambria" w:hAnsi="Cambria"/>
+                <w:b/>
+                <w:bCs/>
+                <w:sz w:val="20"/>
+              </w:rPr>
+              <w:t>Duration</w:t>
+            </w:r>
           </w:p>
         </w:tc>
       </w:tr>
@@ -8682,17 +8605,15 @@
                 <w:sz w:val="20"/>
               </w:rPr>
             </w:pPr>
-            <w:ins w:id="129" w:author="Kohwalter" w:date="2013-09-30T15:11:00Z">
-              <w:r>
-                <w:rPr>
-                  <w:rFonts w:ascii="Cambria" w:hAnsi="Cambria"/>
-                  <w:b/>
-                  <w:bCs/>
-                  <w:sz w:val="20"/>
-                </w:rPr>
-                <w:t>p-value</w:t>
-              </w:r>
-            </w:ins>
+            <w:r>
+              <w:rPr>
+                <w:rFonts w:ascii="Cambria" w:hAnsi="Cambria"/>
+                <w:b/>
+                <w:bCs/>
+                <w:sz w:val="20"/>
+              </w:rPr>
+              <w:t>p-value</w:t>
+            </w:r>
           </w:p>
         </w:tc>
         <w:tc>
@@ -8717,16 +8638,14 @@
                 <w:sz w:val="20"/>
               </w:rPr>
             </w:pPr>
-            <w:ins w:id="130" w:author="Kohwalter" w:date="2013-09-30T15:11:00Z">
-              <w:r>
-                <w:rPr>
-                  <w:b/>
-                  <w:color w:val="00B050"/>
-                  <w:sz w:val="20"/>
-                </w:rPr>
-                <w:t>0.007259</w:t>
-              </w:r>
-            </w:ins>
+            <w:r>
+              <w:rPr>
+                <w:b/>
+                <w:color w:val="00B050"/>
+                <w:sz w:val="20"/>
+              </w:rPr>
+              <w:t>0.007259</w:t>
+            </w:r>
           </w:p>
         </w:tc>
         <w:tc>
@@ -8749,14 +8668,12 @@
                 <w:sz w:val="20"/>
               </w:rPr>
             </w:pPr>
-            <w:ins w:id="131" w:author="Kohwalter" w:date="2013-09-30T15:11:00Z">
-              <w:r>
-                <w:rPr>
-                  <w:sz w:val="20"/>
-                </w:rPr>
-                <w:t>0.5757</w:t>
-              </w:r>
-            </w:ins>
+            <w:r>
+              <w:rPr>
+                <w:sz w:val="20"/>
+              </w:rPr>
+              <w:t>0.5757</w:t>
+            </w:r>
           </w:p>
         </w:tc>
         <w:tc>
@@ -8779,14 +8696,12 @@
                 <w:sz w:val="20"/>
               </w:rPr>
             </w:pPr>
-            <w:ins w:id="132" w:author="Kohwalter" w:date="2013-09-30T15:11:00Z">
-              <w:r>
-                <w:rPr>
-                  <w:sz w:val="20"/>
-                </w:rPr>
-                <w:t>1</w:t>
-              </w:r>
-            </w:ins>
+            <w:r>
+              <w:rPr>
+                <w:sz w:val="20"/>
+              </w:rPr>
+              <w:t>1</w:t>
+            </w:r>
           </w:p>
         </w:tc>
         <w:tc>
@@ -8809,14 +8724,12 @@
                 <w:sz w:val="20"/>
               </w:rPr>
             </w:pPr>
-            <w:ins w:id="133" w:author="Kohwalter" w:date="2013-09-30T15:11:00Z">
-              <w:r>
-                <w:rPr>
-                  <w:sz w:val="20"/>
-                </w:rPr>
-                <w:t>1</w:t>
-              </w:r>
-            </w:ins>
+            <w:r>
+              <w:rPr>
+                <w:sz w:val="20"/>
+              </w:rPr>
+              <w:t>1</w:t>
+            </w:r>
           </w:p>
         </w:tc>
         <w:tc>
@@ -8839,14 +8752,12 @@
                 <w:sz w:val="20"/>
               </w:rPr>
             </w:pPr>
-            <w:ins w:id="134" w:author="Kohwalter" w:date="2013-09-30T15:11:00Z">
-              <w:r>
-                <w:rPr>
-                  <w:sz w:val="20"/>
-                </w:rPr>
-                <w:t>0.467</w:t>
-              </w:r>
-            </w:ins>
+            <w:r>
+              <w:rPr>
+                <w:sz w:val="20"/>
+              </w:rPr>
+              <w:t>0.467</w:t>
+            </w:r>
           </w:p>
         </w:tc>
         <w:tc>
@@ -8869,14 +8780,12 @@
                 <w:sz w:val="20"/>
               </w:rPr>
             </w:pPr>
-            <w:ins w:id="135" w:author="Kohwalter" w:date="2013-09-30T15:11:00Z">
-              <w:r>
-                <w:rPr>
-                  <w:sz w:val="20"/>
-                </w:rPr>
-                <w:t>0.6371</w:t>
-              </w:r>
-            </w:ins>
+            <w:r>
+              <w:rPr>
+                <w:sz w:val="20"/>
+              </w:rPr>
+              <w:t>0.6371</w:t>
+            </w:r>
           </w:p>
         </w:tc>
         <w:tc>
@@ -8899,14 +8808,12 @@
                 <w:sz w:val="20"/>
               </w:rPr>
             </w:pPr>
-            <w:ins w:id="136" w:author="Kohwalter" w:date="2013-09-30T15:11:00Z">
-              <w:r>
-                <w:rPr>
-                  <w:sz w:val="20"/>
-                </w:rPr>
-                <w:t>0.07049</w:t>
-              </w:r>
-            </w:ins>
+            <w:r>
+              <w:rPr>
+                <w:sz w:val="20"/>
+              </w:rPr>
+              <w:t>0.07049</w:t>
+            </w:r>
           </w:p>
         </w:tc>
         <w:tc>
@@ -8931,16 +8838,14 @@
                 <w:sz w:val="20"/>
               </w:rPr>
             </w:pPr>
-            <w:ins w:id="137" w:author="Kohwalter" w:date="2013-09-30T15:11:00Z">
-              <w:r>
-                <w:rPr>
-                  <w:b/>
-                  <w:color w:val="00B050"/>
-                  <w:sz w:val="20"/>
-                </w:rPr>
-                <w:t>0.03595</w:t>
-              </w:r>
-            </w:ins>
+            <w:r>
+              <w:rPr>
+                <w:b/>
+                <w:color w:val="00B050"/>
+                <w:sz w:val="20"/>
+              </w:rPr>
+              <w:t>0.03595</w:t>
+            </w:r>
           </w:p>
         </w:tc>
       </w:tr>
@@ -8993,11 +8898,9 @@
       <w:r>
         <w:fldChar w:fldCharType="separate"/>
       </w:r>
-      <w:ins w:id="138" w:author="Kohwalter" w:date="2013-09-30T15:11:00Z">
-        <w:r>
-          <w:t xml:space="preserve">Figure </w:t>
-        </w:r>
-      </w:ins>
+      <w:r>
+        <w:t xml:space="preserve">Figure </w:t>
+      </w:r>
       <w:r>
         <w:rPr>
           <w:noProof/>
@@ -9373,11 +9276,9 @@
         </w:rPr>
         <w:fldChar w:fldCharType="separate"/>
       </w:r>
-      <w:ins w:id="139" w:author="Kohwalter" w:date="2013-09-30T15:11:00Z">
-        <w:r>
-          <w:t xml:space="preserve">Table </w:t>
-        </w:r>
-      </w:ins>
+      <w:r>
+        <w:t xml:space="preserve">Table </w:t>
+      </w:r>
       <w:r>
         <w:rPr>
           <w:noProof/>
@@ -9480,11 +9381,15 @@
       <w:r>
         <w:fldChar w:fldCharType="separate"/>
       </w:r>
-      <w:ins w:id="140" w:author="Kohwalter" w:date="2013-09-30T15:11:00Z">
-        <w:r>
-          <w:t xml:space="preserve">Figure </w:t>
-        </w:r>
-      </w:ins>
+      <w:r>
+        <w:t>Fi</w:t>
+      </w:r>
+      <w:r>
+        <w:t>g</w:t>
+      </w:r>
+      <w:r>
+        <w:t xml:space="preserve">ure </w:t>
+      </w:r>
       <w:r>
         <w:rPr>
           <w:noProof/>
@@ -9573,7 +9478,7 @@
       </w:r>
     </w:p>
     <w:p>
-      <w:commentRangeStart w:id="141"/>
+      <w:commentRangeStart w:id="66"/>
       <w:r>
         <w:t>A threat related to conclusion validity is the reliability of measures. This is dependent on factors like question wording, which may allow for different interpretations, and the graph layout. To minimize the threat, we answered any doubts voiced by volunteers related to the questions in the questionnaire or regarding the tool (</w:t>
       </w:r>
@@ -9594,17 +9499,17 @@
       <w:r>
         <w:t>).</w:t>
       </w:r>
-      <w:commentRangeEnd w:id="141"/>
+      <w:commentRangeEnd w:id="66"/>
       <w:r>
         <w:rPr>
           <w:rStyle w:val="CommentReference"/>
         </w:rPr>
-        <w:commentReference w:id="141"/>
+        <w:commentReference w:id="66"/>
       </w:r>
       <w:r>
         <w:t xml:space="preserve"> </w:t>
       </w:r>
-      <w:ins w:id="142" w:author="Kohwalter" w:date="2013-09-30T09:08:00Z">
+      <w:ins w:id="67" w:author="Kohwalter" w:date="2013-09-30T09:08:00Z">
         <w:r>
           <w:t xml:space="preserve">Another threat is related to the fact that volunteers examined a video of the </w:t>
         </w:r>
@@ -9617,62 +9522,62 @@
           <w:t xml:space="preserve"> session instead of playing it. In a real situation, they would play the game then proceed to the </w:t>
         </w:r>
       </w:ins>
-      <w:ins w:id="143" w:author="Kohwalter" w:date="2013-09-30T09:10:00Z">
+      <w:ins w:id="68" w:author="Kohwalter" w:date="2013-09-30T09:10:00Z">
         <w:r>
           <w:t xml:space="preserve">game flux analysis with </w:t>
         </w:r>
       </w:ins>
-      <w:ins w:id="144" w:author="Kohwalter" w:date="2013-09-30T09:08:00Z">
+      <w:ins w:id="69" w:author="Kohwalter" w:date="2013-09-30T09:08:00Z">
         <w:r>
           <w:t>provenance</w:t>
         </w:r>
       </w:ins>
-      <w:ins w:id="145" w:author="Kohwalter" w:date="2013-09-30T09:09:00Z">
+      <w:ins w:id="70" w:author="Kohwalter" w:date="2013-09-30T09:09:00Z">
         <w:r>
           <w:t xml:space="preserve">, </w:t>
         </w:r>
       </w:ins>
-      <w:ins w:id="146" w:author="Kohwalter" w:date="2013-09-30T09:08:00Z">
+      <w:ins w:id="71" w:author="Kohwalter" w:date="2013-09-30T09:08:00Z">
         <w:r>
           <w:t>mak</w:t>
         </w:r>
       </w:ins>
-      <w:ins w:id="147" w:author="Kohwalter" w:date="2013-09-30T09:09:00Z">
+      <w:ins w:id="72" w:author="Kohwalter" w:date="2013-09-30T09:09:00Z">
         <w:r>
           <w:t>ing</w:t>
         </w:r>
       </w:ins>
-      <w:ins w:id="148" w:author="Kohwalter" w:date="2013-09-30T09:08:00Z">
+      <w:ins w:id="73" w:author="Kohwalter" w:date="2013-09-30T09:08:00Z">
         <w:r>
           <w:t xml:space="preserve"> the provenance analysis more efficient due to</w:t>
         </w:r>
       </w:ins>
-      <w:ins w:id="149" w:author="Kohwalter" w:date="2013-09-30T09:11:00Z">
+      <w:ins w:id="74" w:author="Kohwalter" w:date="2013-09-30T09:11:00Z">
         <w:r>
           <w:t xml:space="preserve"> the fact that the</w:t>
         </w:r>
       </w:ins>
-      <w:ins w:id="150" w:author="Kohwalter" w:date="2013-09-30T09:08:00Z">
+      <w:ins w:id="75" w:author="Kohwalter" w:date="2013-09-30T09:08:00Z">
         <w:r>
           <w:t xml:space="preserve"> concepts and situations </w:t>
         </w:r>
       </w:ins>
-      <w:ins w:id="151" w:author="Kohwalter" w:date="2013-09-30T09:11:00Z">
+      <w:ins w:id="76" w:author="Kohwalter" w:date="2013-09-30T09:11:00Z">
         <w:r>
           <w:t>were</w:t>
         </w:r>
       </w:ins>
-      <w:ins w:id="152" w:author="Kohwalter" w:date="2013-09-30T09:09:00Z">
+      <w:ins w:id="77" w:author="Kohwalter" w:date="2013-09-30T09:09:00Z">
         <w:r>
           <w:t xml:space="preserve"> </w:t>
         </w:r>
       </w:ins>
-      <w:ins w:id="153" w:author="Kohwalter" w:date="2013-09-30T09:08:00Z">
+      <w:ins w:id="78" w:author="Kohwalter" w:date="2013-09-30T09:08:00Z">
         <w:r>
           <w:t>experienced by the player himself</w:t>
         </w:r>
       </w:ins>
-      <w:ins w:id="154" w:author="Kohwalter" w:date="2013-09-30T09:11:00Z">
+      <w:ins w:id="79" w:author="Kohwalter" w:date="2013-09-30T09:11:00Z">
         <w:r>
           <w:t xml:space="preserve">, instead of analyzing a </w:t>
         </w:r>
@@ -9685,7 +9590,7 @@
           <w:t xml:space="preserve"> video from another player</w:t>
         </w:r>
       </w:ins>
-      <w:ins w:id="155" w:author="Kohwalter" w:date="2013-09-30T09:08:00Z">
+      <w:ins w:id="80" w:author="Kohwalter" w:date="2013-09-30T09:08:00Z">
         <w:r>
           <w:t>.</w:t>
         </w:r>
@@ -9866,8 +9771,8 @@
       <w:r>
         <w:t>experimental studies on the usage of provenance in educational games to evaluate the aspects of learnability</w:t>
       </w:r>
-      <w:bookmarkStart w:id="156" w:name="_GoBack"/>
-      <w:bookmarkEnd w:id="156"/>
+      <w:bookmarkStart w:id="81" w:name="_GoBack"/>
+      <w:bookmarkEnd w:id="81"/>
       <w:r>
         <w:t>.</w:t>
       </w:r>
@@ -10704,7 +10609,7 @@
       </w:r>
     </w:p>
   </w:comment>
-  <w:comment w:id="141" w:author="esteban clua" w:date="2013-09-29T19:02:00Z" w:initials="ec">
+  <w:comment w:id="66" w:author="esteban clua" w:date="2013-09-29T19:02:00Z" w:initials="ec">
     <w:p>
       <w:pPr>
         <w:pStyle w:val="CommentText"/>
@@ -13318,7 +13223,7 @@
 </file>
 
 <file path=customXml/itemProps1.xml><?xml version="1.0" encoding="utf-8"?>
-<ds:datastoreItem xmlns:ds="http://schemas.openxmlformats.org/officeDocument/2006/customXml" ds:itemID="{79A1808B-8E91-4752-AF86-8F0D840CDAFD}">
+<ds:datastoreItem xmlns:ds="http://schemas.openxmlformats.org/officeDocument/2006/customXml" ds:itemID="{49F0FC6F-1FB9-44CF-BD06-D409DFBB4111}">
   <ds:schemaRefs>
     <ds:schemaRef ds:uri="http://schemas.openxmlformats.org/officeDocument/2006/bibliography"/>
   </ds:schemaRefs>

</xml_diff>